<commit_message>
Productions working, fixes to sets and table logic
</commit_message>
<xml_diff>
--- a/Assignment5_IfWhileFunc/Notes/Productions.docx
+++ b/Assignment5_IfWhileFunc/Notes/Productions.docx
@@ -7,43 +7,82 @@
         <w:t xml:space="preserve"># </w:t>
       </w:r>
       <w:r>
-        <w:t>Assignment 4 Productions</w:t>
-      </w:r>
-    </w:p>
-    <w:p>
-      <w:r>
-        <w:t>'Goal-&gt;Statement',</w:t>
-      </w:r>
-    </w:p>
-    <w:p>
-      <w:r>
-        <w:t>'Statement-&gt;</w:t>
-      </w:r>
-      <w:proofErr w:type="spellStart"/>
-      <w:r>
-        <w:t>Decl</w:t>
-      </w:r>
-      <w:proofErr w:type="spellEnd"/>
-      <w:r>
-        <w:t xml:space="preserve"> Assign',</w:t>
-      </w:r>
-    </w:p>
-    <w:p>
-      <w:r>
-        <w:t>'Statement-&gt;name Assign',</w:t>
-      </w:r>
-    </w:p>
-    <w:p>
-      <w:r>
-        <w:t xml:space="preserve">'Statement-&gt;print </w:t>
-      </w:r>
-      <w:proofErr w:type="gramStart"/>
-      <w:r>
-        <w:t>( name</w:t>
-      </w:r>
-      <w:proofErr w:type="gramEnd"/>
-      <w:r>
-        <w:t xml:space="preserve"> )',</w:t>
+        <w:t xml:space="preserve">Assignment </w:t>
+      </w:r>
+      <w:r>
+        <w:t>5</w:t>
+      </w:r>
+      <w:r>
+        <w:t xml:space="preserve"> Productions</w:t>
+      </w:r>
+    </w:p>
+    <w:p>
+      <w:r>
+        <w:t>'Goal-&gt;Line',</w:t>
+      </w:r>
+    </w:p>
+    <w:p>
+      <w:r>
+        <w:t>'Line-&gt;</w:t>
+      </w:r>
+      <w:proofErr w:type="spellStart"/>
+      <w:r>
+        <w:t>dtype</w:t>
+      </w:r>
+      <w:proofErr w:type="spellEnd"/>
+      <w:r>
+        <w:t xml:space="preserve"> Var',</w:t>
+      </w:r>
+    </w:p>
+    <w:p>
+      <w:r>
+        <w:t xml:space="preserve">'Line-&gt;name </w:t>
+      </w:r>
+      <w:proofErr w:type="spellStart"/>
+      <w:r>
+        <w:t>FunctionCheck</w:t>
+      </w:r>
+      <w:proofErr w:type="spellEnd"/>
+      <w:r>
+        <w:t>',</w:t>
+      </w:r>
+    </w:p>
+    <w:p>
+      <w:r>
+        <w:t>'Line-&gt;print ( Expr )',</w:t>
+      </w:r>
+    </w:p>
+    <w:p>
+      <w:r>
+        <w:t xml:space="preserve">'Line-&gt;function </w:t>
+      </w:r>
+      <w:proofErr w:type="spellStart"/>
+      <w:r>
+        <w:t>FunctionDef</w:t>
+      </w:r>
+      <w:proofErr w:type="spellEnd"/>
+      <w:r>
+        <w:t>',</w:t>
+      </w:r>
+    </w:p>
+    <w:p>
+      <w:r>
+        <w:t>'Line-&gt;if ( Expr ) {',</w:t>
+      </w:r>
+    </w:p>
+    <w:p>
+      <w:r>
+        <w:t>'Line-&gt;while ( Expr ) {',</w:t>
+      </w:r>
+    </w:p>
+    <w:p>
+      <w:r>
+        <w:t>'Line-&gt;gift Expr',</w:t>
+      </w:r>
+    </w:p>
+    <w:p>
+      <w:r>
+        <w:t>'Line-&gt;}',</w:t>
       </w:r>
     </w:p>
     <w:p>
@@ -52,111 +91,272 @@
       </w:r>
       <w:proofErr w:type="spellStart"/>
       <w:r>
-        <w:t>Decl</w:t>
-      </w:r>
-      <w:proofErr w:type="spellEnd"/>
-      <w:r>
-        <w:t>-&gt;type name',</w:t>
-      </w:r>
-    </w:p>
-    <w:p>
-      <w:r>
-        <w:t>'Assign-&gt;= Expr',</w:t>
-      </w:r>
-    </w:p>
-    <w:p>
-      <w:r>
-        <w:t>'Assign-&gt;eps',</w:t>
-      </w:r>
-    </w:p>
-    <w:p>
-      <w:r>
-        <w:t>'Expr-&gt;Term Expr\'',</w:t>
-      </w:r>
-    </w:p>
-    <w:p>
-      <w:r>
-        <w:t>'Expr\'-&gt;+ Term Expr\'',</w:t>
-      </w:r>
-    </w:p>
-    <w:p>
-      <w:r>
-        <w:t>'Expr\'-&gt;- Term Expr\'',</w:t>
-      </w:r>
-    </w:p>
-    <w:p>
-      <w:r>
-        <w:t>'Expr\'-&gt;eps',</w:t>
-      </w:r>
-    </w:p>
-    <w:p>
-      <w:r>
-        <w:t>'Term-&gt;Factor Term\'',</w:t>
-      </w:r>
-    </w:p>
-    <w:p>
-      <w:r>
-        <w:t>'Term\'-&gt;* Factor Term\'',</w:t>
-      </w:r>
-    </w:p>
-    <w:p>
-      <w:r>
-        <w:t>'Term\'-&gt;/ Factor Term\'',</w:t>
-      </w:r>
-    </w:p>
-    <w:p>
-      <w:r>
-        <w:t>'Term\'-&gt;eps',</w:t>
-      </w:r>
-    </w:p>
-    <w:p>
-      <w:r>
-        <w:t>'Factor-&gt;Base Power',</w:t>
-      </w:r>
-    </w:p>
-    <w:p>
-      <w:r>
-        <w:t>'Power-&gt;^ Base Power',</w:t>
-      </w:r>
-    </w:p>
-    <w:p>
-      <w:r>
-        <w:t>'Power-&gt;eps',</w:t>
-      </w:r>
-    </w:p>
-    <w:p>
-      <w:r>
-        <w:t>'Base-</w:t>
-      </w:r>
-      <w:proofErr w:type="gramStart"/>
-      <w:r>
-        <w:t>&gt;( Expr</w:t>
-      </w:r>
-      <w:proofErr w:type="gramEnd"/>
-      <w:r>
-        <w:t xml:space="preserve"> )',</w:t>
-      </w:r>
-    </w:p>
-    <w:p>
-      <w:r>
-        <w:t>'Base-&gt;Base\'',</w:t>
-      </w:r>
-    </w:p>
-    <w:p>
-      <w:r>
-        <w:t>'Base-&gt;- Base\'',</w:t>
-      </w:r>
-    </w:p>
-    <w:p>
-      <w:r>
-        <w:t>'Base\'-&gt;number',</w:t>
-      </w:r>
-    </w:p>
-    <w:p>
-      <w:r>
-        <w:t>'Base\'-&gt;name',</w:t>
-      </w:r>
-    </w:p>
+        <w:t>FunctionDef</w:t>
+      </w:r>
+      <w:proofErr w:type="spellEnd"/>
+      <w:r>
+        <w:t>-&gt;name ( ) {',</w:t>
+      </w:r>
+    </w:p>
+    <w:p>
+      <w:r>
+        <w:t>'</w:t>
+      </w:r>
+      <w:proofErr w:type="spellStart"/>
+      <w:r>
+        <w:t>FunctionCheck</w:t>
+      </w:r>
+      <w:proofErr w:type="spellEnd"/>
+      <w:r>
+        <w:t>-&gt;( FunctionParam1 )',</w:t>
+      </w:r>
+    </w:p>
+    <w:p>
+      <w:r>
+        <w:t>'</w:t>
+      </w:r>
+      <w:proofErr w:type="spellStart"/>
+      <w:r>
+        <w:t>FunctionCheck</w:t>
+      </w:r>
+      <w:proofErr w:type="spellEnd"/>
+      <w:r>
+        <w:t>-&gt;Right',</w:t>
+      </w:r>
+    </w:p>
+    <w:p>
+      <w:r>
+        <w:t>'FunctionParam1-&gt;Expr FunctionParam2',</w:t>
+      </w:r>
+    </w:p>
+    <w:p>
+      <w:r>
+        <w:t>'FunctionParam1-&gt;eps',</w:t>
+      </w:r>
+    </w:p>
+    <w:p>
+      <w:r>
+        <w:t>'FunctionParam2-&gt;, Expr FunctionParam2',</w:t>
+      </w:r>
+    </w:p>
+    <w:p>
+      <w:r>
+        <w:t>'FunctionParam2-&gt;eps',</w:t>
+      </w:r>
+    </w:p>
+    <w:p>
+      <w:r>
+        <w:t>'</w:t>
+      </w:r>
+      <w:proofErr w:type="spellStart"/>
+      <w:r>
+        <w:t>Dtype</w:t>
+      </w:r>
+      <w:proofErr w:type="spellEnd"/>
+      <w:r>
+        <w:t>-&gt;</w:t>
+      </w:r>
+      <w:proofErr w:type="spellStart"/>
+      <w:r>
+        <w:t>dtype</w:t>
+      </w:r>
+      <w:proofErr w:type="spellEnd"/>
+      <w:r>
+        <w:t>',</w:t>
+      </w:r>
+    </w:p>
+    <w:p>
+      <w:r>
+        <w:t>'</w:t>
+      </w:r>
+      <w:proofErr w:type="spellStart"/>
+      <w:r>
+        <w:t>Dtype</w:t>
+      </w:r>
+      <w:proofErr w:type="spellEnd"/>
+      <w:r>
+        <w:t>-&gt;eps',</w:t>
+      </w:r>
+    </w:p>
+    <w:p>
+      <w:r>
+        <w:t>'Var-&gt;name Right',</w:t>
+      </w:r>
+    </w:p>
+    <w:p>
+      <w:r>
+        <w:t>'Right-&gt;= Expr',</w:t>
+      </w:r>
+    </w:p>
+    <w:p>
+      <w:r>
+        <w:t>'Right-&gt;eps',</w:t>
+      </w:r>
+    </w:p>
+    <w:p>
+      <w:r>
+        <w:t>'Expr-&gt;Term Expr1',</w:t>
+      </w:r>
+    </w:p>
+    <w:p>
+      <w:r>
+        <w:t>'Expr1-&gt;+ Term Expr1',</w:t>
+      </w:r>
+    </w:p>
+    <w:p>
+      <w:r>
+        <w:t>'Expr1-&gt;- Term Expr1',</w:t>
+      </w:r>
+    </w:p>
+    <w:p>
+      <w:r>
+        <w:t>'Expr1-&gt;eps',</w:t>
+      </w:r>
+    </w:p>
+    <w:p>
+      <w:r>
+        <w:t>'Term-&gt;Factor Term1',</w:t>
+      </w:r>
+    </w:p>
+    <w:p>
+      <w:r>
+        <w:t>'Term1-&gt;* Factor Term1',</w:t>
+      </w:r>
+    </w:p>
+    <w:p>
+      <w:r>
+        <w:t>'Term1-&gt;/ Factor Term1',</w:t>
+      </w:r>
+    </w:p>
+    <w:p>
+      <w:r>
+        <w:t>'Term1-&gt;eps',</w:t>
+      </w:r>
+    </w:p>
+    <w:p>
+      <w:r>
+        <w:t>'Factor-&gt;Base Pow',</w:t>
+      </w:r>
+    </w:p>
+    <w:p>
+      <w:r>
+        <w:t>'Pow-&gt;^ Base Pow',</w:t>
+      </w:r>
+    </w:p>
+    <w:p>
+      <w:r>
+        <w:t>'Pow-&gt;eps',</w:t>
+      </w:r>
+    </w:p>
+    <w:p>
+      <w:r>
+        <w:t>'Base-&gt;( Expr )',</w:t>
+      </w:r>
+    </w:p>
+    <w:p>
+      <w:r>
+        <w:t>'Base-&gt;number',</w:t>
+      </w:r>
+    </w:p>
+    <w:p>
+      <w:r>
+        <w:t xml:space="preserve">'Base-&gt;name </w:t>
+      </w:r>
+      <w:proofErr w:type="spellStart"/>
+      <w:r>
+        <w:t>MaybeFunctionCall</w:t>
+      </w:r>
+      <w:proofErr w:type="spellEnd"/>
+      <w:r>
+        <w:t>',</w:t>
+      </w:r>
+    </w:p>
+    <w:p>
+      <w:r>
+        <w:t>'Base-&gt;</w:t>
+      </w:r>
+      <w:proofErr w:type="spellStart"/>
+      <w:r>
+        <w:t>flum</w:t>
+      </w:r>
+      <w:proofErr w:type="spellEnd"/>
+      <w:r>
+        <w:t>',</w:t>
+      </w:r>
+    </w:p>
+    <w:p>
+      <w:r>
+        <w:t>'Base-&gt;param',</w:t>
+      </w:r>
+    </w:p>
+    <w:p>
+      <w:r>
+        <w:t>'Base-&gt;- Neg',</w:t>
+      </w:r>
+    </w:p>
+    <w:p>
+      <w:r>
+        <w:t>'Neg-&gt;number',</w:t>
+      </w:r>
+    </w:p>
+    <w:p>
+      <w:r>
+        <w:t>'Neg-&gt;</w:t>
+      </w:r>
+      <w:proofErr w:type="spellStart"/>
+      <w:r>
+        <w:t>flum</w:t>
+      </w:r>
+      <w:proofErr w:type="spellEnd"/>
+      <w:r>
+        <w:t>',</w:t>
+      </w:r>
+    </w:p>
+    <w:p>
+      <w:r>
+        <w:t xml:space="preserve">'Neg-&gt;name </w:t>
+      </w:r>
+      <w:proofErr w:type="spellStart"/>
+      <w:r>
+        <w:t>MaybeFunctionCall</w:t>
+      </w:r>
+      <w:proofErr w:type="spellEnd"/>
+      <w:r>
+        <w:t>',</w:t>
+      </w:r>
+    </w:p>
+    <w:p>
+      <w:r>
+        <w:t>'Neg-&gt;param',</w:t>
+      </w:r>
+    </w:p>
+    <w:p>
+      <w:r>
+        <w:t>'</w:t>
+      </w:r>
+      <w:proofErr w:type="spellStart"/>
+      <w:r>
+        <w:t>MaybeFunctionCall</w:t>
+      </w:r>
+      <w:proofErr w:type="spellEnd"/>
+      <w:r>
+        <w:t>-&gt;( FunctionParam1 )',</w:t>
+      </w:r>
+    </w:p>
+    <w:p>
+      <w:r>
+        <w:t>'</w:t>
+      </w:r>
+      <w:proofErr w:type="spellStart"/>
+      <w:r>
+        <w:t>MaybeFunctionCall</w:t>
+      </w:r>
+      <w:proofErr w:type="spellEnd"/>
+      <w:r>
+        <w:t>-&gt;eps'</w:t>
+      </w:r>
+    </w:p>
+    <w:p/>
     <w:sectPr>
       <w:pgSz w:w="12240" w:h="15840"/>
       <w:pgMar w:top="1440" w:right="1440" w:bottom="1440" w:left="1440" w:header="720" w:footer="720" w:gutter="0"/>
@@ -569,7 +769,6 @@
   <w:style w:type="character" w:default="1" w:styleId="DefaultParagraphFont">
     <w:name w:val="Default Paragraph Font"/>
     <w:uiPriority w:val="1"/>
-    <w:semiHidden/>
     <w:unhideWhenUsed/>
   </w:style>
   <w:style w:type="table" w:default="1" w:styleId="TableNormal">

</xml_diff>